<commit_message>
fixed one value in Sergio's data map
</commit_message>
<xml_diff>
--- a/relatorio/Cap5_Sergio.docx
+++ b/relatorio/Cap5_Sergio.docx
@@ -11020,54 +11020,31 @@
                 <w:sz w:val="16"/>
                 <w:lang w:val="en-GB"/>
               </w:rPr>
-              <w:t>JOIN</w:t>
-            </w:r>
+              <w:t xml:space="preserve">JOIN </w:t>
+            </w:r>
+            <w:proofErr w:type="spellStart"/>
             <w:r>
               <w:rPr>
                 <w:sz w:val="16"/>
                 <w:lang w:val="en-GB"/>
               </w:rPr>
-              <w:t xml:space="preserve"> </w:t>
-            </w:r>
-            <w:proofErr w:type="spellStart"/>
+              <w:t>Cliente</w:t>
+            </w:r>
+            <w:proofErr w:type="spellEnd"/>
             <w:r>
               <w:rPr>
                 <w:sz w:val="16"/>
                 <w:lang w:val="en-GB"/>
               </w:rPr>
-              <w:t>Cliente</w:t>
-            </w:r>
-            <w:proofErr w:type="spellEnd"/>
+              <w:t xml:space="preserve"> ON LocalCliente.id = </w:t>
+            </w:r>
             <w:r>
               <w:rPr>
                 <w:sz w:val="16"/>
                 <w:lang w:val="en-GB"/>
               </w:rPr>
-              <w:t xml:space="preserve"> ON </w:t>
-            </w:r>
-            <w:r>
-              <w:rPr>
-                <w:sz w:val="16"/>
-                <w:lang w:val="en-GB"/>
-              </w:rPr>
-              <w:t>LocalCliente.id</w:t>
-            </w:r>
-            <w:r>
-              <w:rPr>
-                <w:sz w:val="16"/>
-                <w:lang w:val="en-GB"/>
-              </w:rPr>
-              <w:t xml:space="preserve"> = </w:t>
-            </w:r>
-            <w:r>
-              <w:rPr>
-                <w:sz w:val="16"/>
-                <w:lang w:val="en-GB"/>
-              </w:rPr>
               <w:t>Cliente.LocalCliente_Id</w:t>
             </w:r>
-            <w:bookmarkStart w:id="0" w:name="_GoBack"/>
-            <w:bookmarkEnd w:id="0"/>
           </w:p>
         </w:tc>
         <w:tc>
@@ -12654,6 +12631,13 @@
                 <w:sz w:val="16"/>
                 <w:lang w:val="pt-PT"/>
               </w:rPr>
+              <w:t>DIM-</w:t>
+            </w:r>
+            <w:r>
+              <w:rPr>
+                <w:sz w:val="16"/>
+                <w:lang w:val="pt-PT"/>
+              </w:rPr>
               <w:t>Viagens</w:t>
             </w:r>
           </w:p>
@@ -12831,6 +12815,15 @@
                 <w:lang w:val="pt-PT"/>
               </w:rPr>
             </w:pPr>
+            <w:r>
+              <w:rPr>
+                <w:sz w:val="16"/>
+                <w:lang w:val="pt-PT"/>
+              </w:rPr>
+              <w:t>DIM-</w:t>
+            </w:r>
+            <w:bookmarkStart w:id="0" w:name="_GoBack"/>
+            <w:bookmarkEnd w:id="0"/>
             <w:r>
               <w:rPr>
                 <w:sz w:val="16"/>

</xml_diff>